<commit_message>
PS+, TBIL-M1-16DXP, and Universal Discrete Hub AOIs RC1 Unit Test Complete
</commit_message>
<xml_diff>
--- a/zSoftware Validation Plan/IO-Link Device AOI Test Report Template.docx
+++ b/zSoftware Validation Plan/IO-Link Device AOI Test Report Template.docx
@@ -14,7 +14,21 @@
           <w:sz w:val="72"/>
           <w:szCs w:val="72"/>
         </w:rPr>
-        <w:t xml:space="preserve">IO-Link Block AOI Test </w:t>
+        <w:t xml:space="preserve">IO-Link </w:t>
+      </w:r>
+      <w:r>
+        <w:rPr>
+          <w:sz w:val="72"/>
+          <w:szCs w:val="72"/>
+        </w:rPr>
+        <w:t>Device</w:t>
+      </w:r>
+      <w:r>
+        <w:rPr>
+          <w:sz w:val="72"/>
+          <w:szCs w:val="72"/>
+        </w:rPr>
+        <w:t xml:space="preserve"> AOI Test </w:t>
       </w:r>
       <w:r>
         <w:rPr>
@@ -1420,18 +1434,7 @@
           <w:lang w:eastAsia="en-US"/>
         </w:rPr>
         <w:lastRenderedPageBreak/>
-        <w:t>Index</w:t>
-      </w:r>
-      <w:r>
-        <w:rPr>
-          <w:rFonts w:ascii="Segoe UI" w:hAnsi="Segoe UI" w:cs="Segoe UI"/>
-          <w:b/>
-          <w:bCs/>
-          <w:color w:val="1F2328"/>
-          <w:u w:val="single"/>
-          <w:lang w:eastAsia="en-US"/>
-        </w:rPr>
-        <w:t xml:space="preserve"> Data Testing</w:t>
+        <w:t>Index Data Testing</w:t>
       </w:r>
     </w:p>
     <w:p>

</xml_diff>